<commit_message>
Cypress Automation Training.docx updated
</commit_message>
<xml_diff>
--- a/Cypress Automation Training.docx
+++ b/Cypress Automation Training.docx
@@ -41,7 +41,9 @@
           <w:tab w:val="right" w:leader="dot" w:pos="9016"/>
         </w:tabs>
         <w:rPr>
+          <w:rFonts w:eastAsiaTheme="minorEastAsia"/>
           <w:noProof/>
+          <w:lang w:eastAsia="en-IN"/>
         </w:rPr>
       </w:pPr>
       <w:r>
@@ -62,7 +64,7 @@
         </w:rPr>
         <w:fldChar w:fldCharType="separate"/>
       </w:r>
-      <w:hyperlink w:anchor="_Toc90878046" w:history="1">
+      <w:hyperlink w:anchor="_Toc90883170" w:history="1">
         <w:r>
           <w:rPr>
             <w:rStyle w:val="Hyperlink"/>
@@ -90,7 +92,7 @@
             <w:noProof/>
             <w:webHidden/>
           </w:rPr>
-          <w:instrText xml:space="preserve"> PAGEREF _Toc90878046 \h </w:instrText>
+          <w:instrText xml:space="preserve"> PAGEREF _Toc90883170 \h </w:instrText>
         </w:r>
         <w:r>
           <w:rPr>
@@ -128,17 +130,19 @@
           <w:tab w:val="right" w:leader="dot" w:pos="9016"/>
         </w:tabs>
         <w:rPr>
+          <w:rFonts w:eastAsiaTheme="minorEastAsia"/>
           <w:noProof/>
-        </w:rPr>
-      </w:pPr>
-      <w:hyperlink w:anchor="_Toc90878047" w:history="1">
+          <w:lang w:eastAsia="en-IN"/>
+        </w:rPr>
+      </w:pPr>
+      <w:hyperlink w:anchor="_Toc90883171" w:history="1">
         <w:r>
           <w:rPr>
             <w:rStyle w:val="Hyperlink"/>
             <w:noProof/>
             <w:lang w:val="en-US"/>
           </w:rPr>
-          <w:t>Steps: Install Cypress</w:t>
+          <w:t>Cypress: Installation Steps</w:t>
         </w:r>
         <w:r>
           <w:rPr>
@@ -159,7 +163,7 @@
             <w:noProof/>
             <w:webHidden/>
           </w:rPr>
-          <w:instrText xml:space="preserve"> PAGEREF _Toc90878047 \h </w:instrText>
+          <w:instrText xml:space="preserve"> PAGEREF _Toc90883171 \h </w:instrText>
         </w:r>
         <w:r>
           <w:rPr>
@@ -192,6 +196,377 @@
     </w:p>
     <w:p>
       <w:pPr>
+        <w:pStyle w:val="TOC1"/>
+        <w:tabs>
+          <w:tab w:val="right" w:leader="dot" w:pos="9016"/>
+        </w:tabs>
+        <w:rPr>
+          <w:rFonts w:eastAsiaTheme="minorEastAsia"/>
+          <w:noProof/>
+          <w:lang w:eastAsia="en-IN"/>
+        </w:rPr>
+      </w:pPr>
+      <w:hyperlink w:anchor="_Toc90883172" w:history="1">
+        <w:r>
+          <w:rPr>
+            <w:rStyle w:val="Hyperlink"/>
+            <w:noProof/>
+            <w:lang w:val="en-US"/>
+          </w:rPr>
+          <w:t>Cypress: Run Command</w:t>
+        </w:r>
+        <w:r>
+          <w:rPr>
+            <w:noProof/>
+            <w:webHidden/>
+          </w:rPr>
+          <w:tab/>
+        </w:r>
+        <w:r>
+          <w:rPr>
+            <w:noProof/>
+            <w:webHidden/>
+          </w:rPr>
+          <w:fldChar w:fldCharType="begin"/>
+        </w:r>
+        <w:r>
+          <w:rPr>
+            <w:noProof/>
+            <w:webHidden/>
+          </w:rPr>
+          <w:instrText xml:space="preserve"> PAGEREF _Toc90883172 \h </w:instrText>
+        </w:r>
+        <w:r>
+          <w:rPr>
+            <w:noProof/>
+            <w:webHidden/>
+          </w:rPr>
+        </w:r>
+        <w:r>
+          <w:rPr>
+            <w:noProof/>
+            <w:webHidden/>
+          </w:rPr>
+          <w:fldChar w:fldCharType="separate"/>
+        </w:r>
+        <w:r>
+          <w:rPr>
+            <w:noProof/>
+            <w:webHidden/>
+          </w:rPr>
+          <w:t>3</w:t>
+        </w:r>
+        <w:r>
+          <w:rPr>
+            <w:noProof/>
+            <w:webHidden/>
+          </w:rPr>
+          <w:fldChar w:fldCharType="end"/>
+        </w:r>
+      </w:hyperlink>
+    </w:p>
+    <w:p>
+      <w:pPr>
+        <w:pStyle w:val="TOC1"/>
+        <w:tabs>
+          <w:tab w:val="right" w:leader="dot" w:pos="9016"/>
+        </w:tabs>
+        <w:rPr>
+          <w:rFonts w:eastAsiaTheme="minorEastAsia"/>
+          <w:noProof/>
+          <w:lang w:eastAsia="en-IN"/>
+        </w:rPr>
+      </w:pPr>
+      <w:hyperlink w:anchor="_Toc90883173" w:history="1">
+        <w:r>
+          <w:rPr>
+            <w:rStyle w:val="Hyperlink"/>
+            <w:noProof/>
+            <w:lang w:val="en-US"/>
+          </w:rPr>
+          <w:t>Cypress: Folder Structure</w:t>
+        </w:r>
+        <w:r>
+          <w:rPr>
+            <w:noProof/>
+            <w:webHidden/>
+          </w:rPr>
+          <w:tab/>
+        </w:r>
+        <w:r>
+          <w:rPr>
+            <w:noProof/>
+            <w:webHidden/>
+          </w:rPr>
+          <w:fldChar w:fldCharType="begin"/>
+        </w:r>
+        <w:r>
+          <w:rPr>
+            <w:noProof/>
+            <w:webHidden/>
+          </w:rPr>
+          <w:instrText xml:space="preserve"> PAGEREF _Toc90883173 \h </w:instrText>
+        </w:r>
+        <w:r>
+          <w:rPr>
+            <w:noProof/>
+            <w:webHidden/>
+          </w:rPr>
+        </w:r>
+        <w:r>
+          <w:rPr>
+            <w:noProof/>
+            <w:webHidden/>
+          </w:rPr>
+          <w:fldChar w:fldCharType="separate"/>
+        </w:r>
+        <w:r>
+          <w:rPr>
+            <w:noProof/>
+            <w:webHidden/>
+          </w:rPr>
+          <w:t>3</w:t>
+        </w:r>
+        <w:r>
+          <w:rPr>
+            <w:noProof/>
+            <w:webHidden/>
+          </w:rPr>
+          <w:fldChar w:fldCharType="end"/>
+        </w:r>
+      </w:hyperlink>
+    </w:p>
+    <w:p>
+      <w:pPr>
+        <w:pStyle w:val="TOC1"/>
+        <w:tabs>
+          <w:tab w:val="right" w:leader="dot" w:pos="9016"/>
+        </w:tabs>
+        <w:rPr>
+          <w:rFonts w:eastAsiaTheme="minorEastAsia"/>
+          <w:noProof/>
+          <w:lang w:eastAsia="en-IN"/>
+        </w:rPr>
+      </w:pPr>
+      <w:hyperlink w:anchor="_Toc90883174" w:history="1">
+        <w:r>
+          <w:rPr>
+            <w:rStyle w:val="Hyperlink"/>
+            <w:noProof/>
+            <w:lang w:val="en-US"/>
+          </w:rPr>
+          <w:t>Cypress: Put in Action [Get Started]</w:t>
+        </w:r>
+        <w:r>
+          <w:rPr>
+            <w:noProof/>
+            <w:webHidden/>
+          </w:rPr>
+          <w:tab/>
+        </w:r>
+        <w:r>
+          <w:rPr>
+            <w:noProof/>
+            <w:webHidden/>
+          </w:rPr>
+          <w:fldChar w:fldCharType="begin"/>
+        </w:r>
+        <w:r>
+          <w:rPr>
+            <w:noProof/>
+            <w:webHidden/>
+          </w:rPr>
+          <w:instrText xml:space="preserve"> PAGEREF _Toc90883174 \h </w:instrText>
+        </w:r>
+        <w:r>
+          <w:rPr>
+            <w:noProof/>
+            <w:webHidden/>
+          </w:rPr>
+        </w:r>
+        <w:r>
+          <w:rPr>
+            <w:noProof/>
+            <w:webHidden/>
+          </w:rPr>
+          <w:fldChar w:fldCharType="separate"/>
+        </w:r>
+        <w:r>
+          <w:rPr>
+            <w:noProof/>
+            <w:webHidden/>
+          </w:rPr>
+          <w:t>4</w:t>
+        </w:r>
+        <w:r>
+          <w:rPr>
+            <w:noProof/>
+            <w:webHidden/>
+          </w:rPr>
+          <w:fldChar w:fldCharType="end"/>
+        </w:r>
+      </w:hyperlink>
+    </w:p>
+    <w:p>
+      <w:pPr>
+        <w:pStyle w:val="TOC2"/>
+        <w:tabs>
+          <w:tab w:val="right" w:leader="dot" w:pos="9016"/>
+        </w:tabs>
+        <w:rPr>
+          <w:rFonts w:eastAsiaTheme="minorEastAsia"/>
+          <w:noProof/>
+          <w:lang w:eastAsia="en-IN"/>
+        </w:rPr>
+      </w:pPr>
+      <w:hyperlink w:anchor="_Toc90883175" w:history="1">
+        <w:r>
+          <w:rPr>
+            <w:rStyle w:val="Hyperlink"/>
+            <w:noProof/>
+            <w:lang w:val="en-US"/>
+          </w:rPr>
+          <w:t>Application Scenario</w:t>
+        </w:r>
+        <w:r>
+          <w:rPr>
+            <w:noProof/>
+            <w:webHidden/>
+          </w:rPr>
+          <w:tab/>
+        </w:r>
+        <w:r>
+          <w:rPr>
+            <w:noProof/>
+            <w:webHidden/>
+          </w:rPr>
+          <w:fldChar w:fldCharType="begin"/>
+        </w:r>
+        <w:r>
+          <w:rPr>
+            <w:noProof/>
+            <w:webHidden/>
+          </w:rPr>
+          <w:instrText xml:space="preserve"> PAGEREF _Toc90883175 \h </w:instrText>
+        </w:r>
+        <w:r>
+          <w:rPr>
+            <w:noProof/>
+            <w:webHidden/>
+          </w:rPr>
+        </w:r>
+        <w:r>
+          <w:rPr>
+            <w:noProof/>
+            <w:webHidden/>
+          </w:rPr>
+          <w:fldChar w:fldCharType="separate"/>
+        </w:r>
+        <w:r>
+          <w:rPr>
+            <w:noProof/>
+            <w:webHidden/>
+          </w:rPr>
+          <w:t>4</w:t>
+        </w:r>
+        <w:r>
+          <w:rPr>
+            <w:noProof/>
+            <w:webHidden/>
+          </w:rPr>
+          <w:fldChar w:fldCharType="end"/>
+        </w:r>
+      </w:hyperlink>
+    </w:p>
+    <w:p>
+      <w:pPr>
+        <w:pStyle w:val="TOC2"/>
+        <w:tabs>
+          <w:tab w:val="right" w:leader="dot" w:pos="9016"/>
+        </w:tabs>
+        <w:rPr>
+          <w:rFonts w:eastAsiaTheme="minorEastAsia"/>
+          <w:noProof/>
+          <w:lang w:eastAsia="en-IN"/>
+        </w:rPr>
+      </w:pPr>
+      <w:hyperlink w:anchor="_Toc90883176" w:history="1">
+        <w:r>
+          <w:rPr>
+            <w:rStyle w:val="Hyperlink"/>
+            <w:noProof/>
+            <w:lang w:val="en-US"/>
+          </w:rPr>
+          <w:t>Cypress Test w</w:t>
+        </w:r>
+        <w:r>
+          <w:rPr>
+            <w:rStyle w:val="Hyperlink"/>
+            <w:noProof/>
+            <w:lang w:val="en-US"/>
+          </w:rPr>
+          <w:t>r</w:t>
+        </w:r>
+        <w:r>
+          <w:rPr>
+            <w:rStyle w:val="Hyperlink"/>
+            <w:noProof/>
+            <w:lang w:val="en-US"/>
+          </w:rPr>
+          <w:t>iting scenarios (Lists)</w:t>
+        </w:r>
+        <w:r>
+          <w:rPr>
+            <w:noProof/>
+            <w:webHidden/>
+          </w:rPr>
+          <w:tab/>
+        </w:r>
+        <w:r>
+          <w:rPr>
+            <w:noProof/>
+            <w:webHidden/>
+          </w:rPr>
+          <w:fldChar w:fldCharType="begin"/>
+        </w:r>
+        <w:r>
+          <w:rPr>
+            <w:noProof/>
+            <w:webHidden/>
+          </w:rPr>
+          <w:instrText xml:space="preserve"> PAGEREF _Toc90883176 \h </w:instrText>
+        </w:r>
+        <w:r>
+          <w:rPr>
+            <w:noProof/>
+            <w:webHidden/>
+          </w:rPr>
+        </w:r>
+        <w:r>
+          <w:rPr>
+            <w:noProof/>
+            <w:webHidden/>
+          </w:rPr>
+          <w:fldChar w:fldCharType="separate"/>
+        </w:r>
+        <w:r>
+          <w:rPr>
+            <w:noProof/>
+            <w:webHidden/>
+          </w:rPr>
+          <w:t>6</w:t>
+        </w:r>
+        <w:r>
+          <w:rPr>
+            <w:noProof/>
+            <w:webHidden/>
+          </w:rPr>
+          <w:fldChar w:fldCharType="end"/>
+        </w:r>
+      </w:hyperlink>
+    </w:p>
+    <w:p>
+      <w:pPr>
         <w:spacing w:line="480" w:lineRule="auto"/>
         <w:rPr>
           <w:lang w:val="en-US"/>
@@ -225,7 +600,7 @@
           <w:lang w:val="en-US"/>
         </w:rPr>
       </w:pPr>
-      <w:bookmarkStart w:id="0" w:name="_Toc90878046"/>
+      <w:bookmarkStart w:id="0" w:name="_Toc90883170"/>
       <w:r>
         <w:rPr>
           <w:lang w:val="en-US"/>
@@ -303,20 +678,32 @@
           <w:lang w:val="en-US"/>
         </w:rPr>
       </w:pPr>
-      <w:bookmarkStart w:id="1" w:name="_Toc90878047"/>
-      <w:r>
-        <w:rPr>
-          <w:lang w:val="en-US"/>
-        </w:rPr>
-        <w:t xml:space="preserve">Steps: </w:t>
-      </w:r>
-      <w:r>
-        <w:rPr>
-          <w:lang w:val="en-US"/>
-        </w:rPr>
-        <w:t>Install Cypress</w:t>
+      <w:bookmarkStart w:id="1" w:name="_Toc90883171"/>
+      <w:r>
+        <w:rPr>
+          <w:lang w:val="en-US"/>
+        </w:rPr>
+        <w:t>Cypress</w:t>
+      </w:r>
+      <w:r>
+        <w:rPr>
+          <w:lang w:val="en-US"/>
+        </w:rPr>
+        <w:t xml:space="preserve">: Installation </w:t>
+      </w:r>
+      <w:r>
+        <w:rPr>
+          <w:lang w:val="en-US"/>
+        </w:rPr>
+        <w:t>Steps</w:t>
       </w:r>
       <w:bookmarkEnd w:id="1"/>
+      <w:r>
+        <w:rPr>
+          <w:lang w:val="en-US"/>
+        </w:rPr>
+        <w:t xml:space="preserve"> </w:t>
+      </w:r>
     </w:p>
     <w:p>
       <w:pPr>
@@ -552,21 +939,19 @@
         <w:rPr>
           <w:lang w:val="en-US"/>
         </w:rPr>
-        <w:t xml:space="preserve"> for certain scenarios in “cypress/</w:t>
-      </w:r>
-      <w:proofErr w:type="spellStart"/>
-      <w:r>
-        <w:rPr>
-          <w:lang w:val="en-US"/>
-        </w:rPr>
-        <w:t>fictures</w:t>
-      </w:r>
-      <w:proofErr w:type="spellEnd"/>
-      <w:r>
-        <w:rPr>
-          <w:lang w:val="en-US"/>
-        </w:rPr>
-        <w:t>”</w:t>
+        <w:t xml:space="preserve"> for certain scenarios in “cypress/fi</w:t>
+      </w:r>
+      <w:r>
+        <w:rPr>
+          <w:lang w:val="en-US"/>
+        </w:rPr>
+        <w:t>x</w:t>
+      </w:r>
+      <w:r>
+        <w:rPr>
+          <w:lang w:val="en-US"/>
+        </w:rPr>
+        <w:t>tures”</w:t>
       </w:r>
     </w:p>
     <w:p>
@@ -577,6 +962,1192 @@
           <w:numId w:val="1"/>
         </w:numPr>
         <w:spacing w:line="480" w:lineRule="auto"/>
+        <w:rPr>
+          <w:b/>
+          <w:bCs/>
+          <w:lang w:val="en-US"/>
+        </w:rPr>
+      </w:pPr>
+      <w:r>
+        <w:rPr>
+          <w:b/>
+          <w:bCs/>
+          <w:lang w:val="en-US"/>
+        </w:rPr>
+        <w:t>cypress/plugins</w:t>
+      </w:r>
+    </w:p>
+    <w:p>
+      <w:pPr>
+        <w:pStyle w:val="ListParagraph"/>
+        <w:numPr>
+          <w:ilvl w:val="1"/>
+          <w:numId w:val="1"/>
+        </w:numPr>
+        <w:spacing w:line="480" w:lineRule="auto"/>
+        <w:rPr>
+          <w:lang w:val="en-US"/>
+        </w:rPr>
+      </w:pPr>
+      <w:r>
+        <w:rPr>
+          <w:lang w:val="en-US"/>
+        </w:rPr>
+        <w:t>extending cypress</w:t>
+      </w:r>
+      <w:r>
+        <w:rPr>
+          <w:lang w:val="en-US"/>
+        </w:rPr>
+        <w:t xml:space="preserve"> functionality</w:t>
+      </w:r>
+    </w:p>
+    <w:p>
+      <w:pPr>
+        <w:pStyle w:val="ListParagraph"/>
+        <w:numPr>
+          <w:ilvl w:val="1"/>
+          <w:numId w:val="1"/>
+        </w:numPr>
+        <w:spacing w:line="480" w:lineRule="auto"/>
+        <w:rPr>
+          <w:lang w:val="en-US"/>
+        </w:rPr>
+      </w:pPr>
+      <w:r>
+        <w:rPr>
+          <w:lang w:val="en-US"/>
+        </w:rPr>
+        <w:t xml:space="preserve">use for </w:t>
+      </w:r>
+      <w:r>
+        <w:rPr>
+          <w:lang w:val="en-US"/>
+        </w:rPr>
+        <w:t>writing</w:t>
+      </w:r>
+      <w:r>
+        <w:rPr>
+          <w:lang w:val="en-US"/>
+        </w:rPr>
+        <w:t xml:space="preserve"> certain tasks task to automate the things</w:t>
+      </w:r>
+    </w:p>
+    <w:p>
+      <w:pPr>
+        <w:pStyle w:val="ListParagraph"/>
+        <w:numPr>
+          <w:ilvl w:val="1"/>
+          <w:numId w:val="1"/>
+        </w:numPr>
+        <w:spacing w:line="480" w:lineRule="auto"/>
+        <w:rPr>
+          <w:lang w:val="en-US"/>
+        </w:rPr>
+      </w:pPr>
+      <w:r>
+        <w:rPr>
+          <w:lang w:val="en-US"/>
+        </w:rPr>
+        <w:lastRenderedPageBreak/>
+        <w:t xml:space="preserve">can put all that code and keep it organized in the plugin folders, so </w:t>
+      </w:r>
+      <w:proofErr w:type="gramStart"/>
+      <w:r>
+        <w:rPr>
+          <w:lang w:val="en-US"/>
+        </w:rPr>
+        <w:t>its</w:t>
+      </w:r>
+      <w:proofErr w:type="gramEnd"/>
+      <w:r>
+        <w:rPr>
+          <w:lang w:val="en-US"/>
+        </w:rPr>
+        <w:t xml:space="preserve"> can extend Cypress’s features</w:t>
+      </w:r>
+    </w:p>
+    <w:p>
+      <w:pPr>
+        <w:pStyle w:val="ListParagraph"/>
+        <w:numPr>
+          <w:ilvl w:val="0"/>
+          <w:numId w:val="1"/>
+        </w:numPr>
+        <w:spacing w:line="480" w:lineRule="auto"/>
+        <w:rPr>
+          <w:b/>
+          <w:bCs/>
+          <w:lang w:val="en-US"/>
+        </w:rPr>
+      </w:pPr>
+      <w:r>
+        <w:rPr>
+          <w:b/>
+          <w:bCs/>
+          <w:lang w:val="en-US"/>
+        </w:rPr>
+        <w:t>cypress/support</w:t>
+      </w:r>
+    </w:p>
+    <w:p>
+      <w:pPr>
+        <w:pStyle w:val="ListParagraph"/>
+        <w:numPr>
+          <w:ilvl w:val="1"/>
+          <w:numId w:val="1"/>
+        </w:numPr>
+        <w:spacing w:line="480" w:lineRule="auto"/>
+        <w:rPr>
+          <w:lang w:val="en-US"/>
+        </w:rPr>
+      </w:pPr>
+      <w:r>
+        <w:rPr>
+          <w:lang w:val="en-US"/>
+        </w:rPr>
+        <w:t xml:space="preserve">use for shared commands, </w:t>
+      </w:r>
+      <w:r>
+        <w:rPr>
+          <w:lang w:val="en-US"/>
+        </w:rPr>
+        <w:t>utilities</w:t>
+      </w:r>
+    </w:p>
+    <w:p>
+      <w:pPr>
+        <w:pStyle w:val="ListParagraph"/>
+        <w:numPr>
+          <w:ilvl w:val="1"/>
+          <w:numId w:val="1"/>
+        </w:numPr>
+        <w:spacing w:line="480" w:lineRule="auto"/>
+        <w:rPr>
+          <w:lang w:val="en-US"/>
+        </w:rPr>
+      </w:pPr>
+      <w:r>
+        <w:rPr>
+          <w:lang w:val="en-US"/>
+        </w:rPr>
+        <w:t>we have a lot of common code</w:t>
+      </w:r>
+      <w:r>
+        <w:rPr>
+          <w:lang w:val="en-US"/>
+        </w:rPr>
+        <w:t xml:space="preserve"> where we can creating/removing</w:t>
+      </w:r>
+      <w:r>
+        <w:rPr>
+          <w:lang w:val="en-US"/>
+        </w:rPr>
+        <w:t>/manipulating</w:t>
+      </w:r>
+      <w:r>
+        <w:rPr>
+          <w:lang w:val="en-US"/>
+        </w:rPr>
+        <w:t xml:space="preserve"> lots of dat</w:t>
+      </w:r>
+      <w:r>
+        <w:rPr>
+          <w:lang w:val="en-US"/>
+        </w:rPr>
+        <w:t>. So, it’s a repeated code</w:t>
+      </w:r>
+    </w:p>
+    <w:p>
+      <w:pPr>
+        <w:pStyle w:val="ListParagraph"/>
+        <w:numPr>
+          <w:ilvl w:val="1"/>
+          <w:numId w:val="1"/>
+        </w:numPr>
+        <w:spacing w:line="480" w:lineRule="auto"/>
+        <w:rPr>
+          <w:lang w:val="en-US"/>
+        </w:rPr>
+      </w:pPr>
+      <w:r>
+        <w:rPr>
+          <w:lang w:val="en-US"/>
+        </w:rPr>
+        <w:t>we can abstract all that out and then put it in a util folder, which Cypress can also support</w:t>
+      </w:r>
+    </w:p>
+    <w:p>
+      <w:pPr>
+        <w:pStyle w:val="Heading1"/>
+        <w:spacing w:line="480" w:lineRule="auto"/>
+        <w:rPr>
+          <w:lang w:val="en-US"/>
+        </w:rPr>
+      </w:pPr>
+      <w:bookmarkStart w:id="2" w:name="_Toc90883172"/>
+      <w:r>
+        <w:rPr>
+          <w:lang w:val="en-US"/>
+        </w:rPr>
+        <w:t>Cypress</w:t>
+      </w:r>
+      <w:r>
+        <w:rPr>
+          <w:lang w:val="en-US"/>
+        </w:rPr>
+        <w:t xml:space="preserve">: Run </w:t>
+      </w:r>
+      <w:r>
+        <w:rPr>
+          <w:lang w:val="en-US"/>
+        </w:rPr>
+        <w:t>Command</w:t>
+      </w:r>
+      <w:bookmarkEnd w:id="2"/>
+    </w:p>
+    <w:p>
+      <w:pPr>
+        <w:rPr>
+          <w:lang w:val="en-US"/>
+        </w:rPr>
+      </w:pPr>
+      <w:proofErr w:type="spellStart"/>
+      <w:r>
+        <w:rPr>
+          <w:lang w:val="en-US"/>
+        </w:rPr>
+        <w:t>npx</w:t>
+      </w:r>
+      <w:proofErr w:type="spellEnd"/>
+      <w:r>
+        <w:rPr>
+          <w:lang w:val="en-US"/>
+        </w:rPr>
+        <w:t xml:space="preserve"> cypress open</w:t>
+      </w:r>
+    </w:p>
+    <w:p>
+      <w:pPr>
+        <w:spacing w:line="480" w:lineRule="auto"/>
+        <w:rPr>
+          <w:lang w:val="en-US"/>
+        </w:rPr>
+      </w:pPr>
+      <w:proofErr w:type="spellStart"/>
+      <w:r>
+        <w:rPr>
+          <w:lang w:val="en-US"/>
+        </w:rPr>
+        <w:t>npx</w:t>
+      </w:r>
+      <w:proofErr w:type="spellEnd"/>
+      <w:r>
+        <w:rPr>
+          <w:lang w:val="en-US"/>
+        </w:rPr>
+        <w:t xml:space="preserve"> cypress run</w:t>
+      </w:r>
+    </w:p>
+    <w:p>
+      <w:pPr>
+        <w:pStyle w:val="Heading1"/>
+        <w:spacing w:line="480" w:lineRule="auto"/>
+        <w:rPr>
+          <w:lang w:val="en-US"/>
+        </w:rPr>
+      </w:pPr>
+      <w:bookmarkStart w:id="3" w:name="_Toc90883173"/>
+      <w:r>
+        <w:rPr>
+          <w:lang w:val="en-US"/>
+        </w:rPr>
+        <w:t>Cypress: Folder Structure</w:t>
+      </w:r>
+      <w:bookmarkEnd w:id="3"/>
+    </w:p>
+    <w:p>
+      <w:pPr>
+        <w:spacing w:line="480" w:lineRule="auto"/>
+        <w:rPr>
+          <w:lang w:val="en-US"/>
+        </w:rPr>
+      </w:pPr>
+      <w:r>
+        <w:rPr>
+          <w:noProof/>
+          <w:lang w:val="en-US"/>
+        </w:rPr>
+        <w:drawing>
+          <wp:inline distT="0" distB="0" distL="0" distR="0" wp14:anchorId="226331E4" wp14:editId="55C2D879">
+            <wp:extent cx="4838700" cy="3810000"/>
+            <wp:effectExtent l="0" t="0" r="0" b="0"/>
+            <wp:docPr id="3" name="Picture 3"/>
+            <wp:cNvGraphicFramePr>
+              <a:graphicFrameLocks xmlns:a="http://schemas.openxmlformats.org/drawingml/2006/main" noChangeAspect="1"/>
+            </wp:cNvGraphicFramePr>
+            <a:graphic xmlns:a="http://schemas.openxmlformats.org/drawingml/2006/main">
+              <a:graphicData uri="http://schemas.openxmlformats.org/drawingml/2006/picture">
+                <pic:pic xmlns:pic="http://schemas.openxmlformats.org/drawingml/2006/picture">
+                  <pic:nvPicPr>
+                    <pic:cNvPr id="0" name="Picture 2"/>
+                    <pic:cNvPicPr>
+                      <a:picLocks noChangeAspect="1" noChangeArrowheads="1"/>
+                    </pic:cNvPicPr>
+                  </pic:nvPicPr>
+                  <pic:blipFill>
+                    <a:blip r:embed="rId9">
+                      <a:extLst>
+                        <a:ext uri="{28A0092B-C50C-407E-A947-70E740481C1C}">
+                          <a14:useLocalDpi xmlns:a14="http://schemas.microsoft.com/office/drawing/2010/main" val="0"/>
+                        </a:ext>
+                      </a:extLst>
+                    </a:blip>
+                    <a:srcRect/>
+                    <a:stretch>
+                      <a:fillRect/>
+                    </a:stretch>
+                  </pic:blipFill>
+                  <pic:spPr bwMode="auto">
+                    <a:xfrm>
+                      <a:off x="0" y="0"/>
+                      <a:ext cx="4838700" cy="3810000"/>
+                    </a:xfrm>
+                    <a:prstGeom prst="rect">
+                      <a:avLst/>
+                    </a:prstGeom>
+                    <a:noFill/>
+                    <a:ln>
+                      <a:noFill/>
+                    </a:ln>
+                  </pic:spPr>
+                </pic:pic>
+              </a:graphicData>
+            </a:graphic>
+          </wp:inline>
+        </w:drawing>
+      </w:r>
+    </w:p>
+    <w:p>
+      <w:pPr>
+        <w:pStyle w:val="Heading1"/>
+        <w:spacing w:line="480" w:lineRule="auto"/>
+        <w:rPr>
+          <w:lang w:val="en-US"/>
+        </w:rPr>
+      </w:pPr>
+      <w:bookmarkStart w:id="4" w:name="_Toc90883174"/>
+      <w:r>
+        <w:rPr>
+          <w:lang w:val="en-US"/>
+        </w:rPr>
+        <w:lastRenderedPageBreak/>
+        <w:t xml:space="preserve">Cypress: </w:t>
+      </w:r>
+      <w:r>
+        <w:rPr>
+          <w:lang w:val="en-US"/>
+        </w:rPr>
+        <w:t>Put in Action [</w:t>
+      </w:r>
+      <w:r>
+        <w:rPr>
+          <w:lang w:val="en-US"/>
+        </w:rPr>
+        <w:t>Get Started</w:t>
+      </w:r>
+      <w:r>
+        <w:rPr>
+          <w:lang w:val="en-US"/>
+        </w:rPr>
+        <w:t>]</w:t>
+      </w:r>
+      <w:bookmarkEnd w:id="4"/>
+    </w:p>
+    <w:p>
+      <w:pPr>
+        <w:pStyle w:val="Heading2"/>
+        <w:spacing w:line="480" w:lineRule="auto"/>
+        <w:rPr>
+          <w:lang w:val="en-US"/>
+        </w:rPr>
+      </w:pPr>
+      <w:bookmarkStart w:id="5" w:name="_Toc90883175"/>
+      <w:r>
+        <w:rPr>
+          <w:lang w:val="en-US"/>
+        </w:rPr>
+        <w:t>Application Scenario</w:t>
+      </w:r>
+      <w:bookmarkEnd w:id="5"/>
+    </w:p>
+    <w:p>
+      <w:pPr>
+        <w:spacing w:line="480" w:lineRule="auto"/>
+        <w:rPr>
+          <w:lang w:val="en-US"/>
+        </w:rPr>
+      </w:pPr>
+      <w:r>
+        <w:rPr>
+          <w:noProof/>
+        </w:rPr>
+        <w:drawing>
+          <wp:inline distT="0" distB="0" distL="0" distR="0" wp14:anchorId="40F1D51B" wp14:editId="3BA0A7C1">
+            <wp:extent cx="5731510" cy="3222625"/>
+            <wp:effectExtent l="0" t="0" r="2540" b="0"/>
+            <wp:docPr id="1" name="Picture 1"/>
+            <wp:cNvGraphicFramePr>
+              <a:graphicFrameLocks xmlns:a="http://schemas.openxmlformats.org/drawingml/2006/main" noChangeAspect="1"/>
+            </wp:cNvGraphicFramePr>
+            <a:graphic xmlns:a="http://schemas.openxmlformats.org/drawingml/2006/main">
+              <a:graphicData uri="http://schemas.openxmlformats.org/drawingml/2006/picture">
+                <pic:pic xmlns:pic="http://schemas.openxmlformats.org/drawingml/2006/picture">
+                  <pic:nvPicPr>
+                    <pic:cNvPr id="1" name=""/>
+                    <pic:cNvPicPr/>
+                  </pic:nvPicPr>
+                  <pic:blipFill>
+                    <a:blip r:embed="rId10"/>
+                    <a:stretch>
+                      <a:fillRect/>
+                    </a:stretch>
+                  </pic:blipFill>
+                  <pic:spPr>
+                    <a:xfrm>
+                      <a:off x="0" y="0"/>
+                      <a:ext cx="5731510" cy="3222625"/>
+                    </a:xfrm>
+                    <a:prstGeom prst="rect">
+                      <a:avLst/>
+                    </a:prstGeom>
+                  </pic:spPr>
+                </pic:pic>
+              </a:graphicData>
+            </a:graphic>
+          </wp:inline>
+        </w:drawing>
+      </w:r>
+    </w:p>
+    <w:p>
+      <w:pPr>
+        <w:pStyle w:val="ListParagraph"/>
+        <w:numPr>
+          <w:ilvl w:val="0"/>
+          <w:numId w:val="1"/>
+        </w:numPr>
+        <w:spacing w:line="480" w:lineRule="auto"/>
+        <w:rPr>
+          <w:lang w:val="en-US"/>
+        </w:rPr>
+      </w:pPr>
+      <w:r>
+        <w:rPr>
+          <w:lang w:val="en-US"/>
+        </w:rPr>
+        <w:t>can add items by write something in input text</w:t>
+      </w:r>
+    </w:p>
+    <w:p>
+      <w:pPr>
+        <w:spacing w:line="480" w:lineRule="auto"/>
+        <w:ind w:left="360"/>
+        <w:rPr>
+          <w:lang w:val="en-US"/>
+        </w:rPr>
+      </w:pPr>
+      <w:r>
+        <w:rPr>
+          <w:noProof/>
+        </w:rPr>
+        <w:drawing>
+          <wp:inline distT="0" distB="0" distL="0" distR="0" wp14:anchorId="2A6A140E" wp14:editId="01C994C6">
+            <wp:extent cx="5731510" cy="3222625"/>
+            <wp:effectExtent l="0" t="0" r="2540" b="0"/>
+            <wp:docPr id="4" name="Picture 4"/>
+            <wp:cNvGraphicFramePr>
+              <a:graphicFrameLocks xmlns:a="http://schemas.openxmlformats.org/drawingml/2006/main" noChangeAspect="1"/>
+            </wp:cNvGraphicFramePr>
+            <a:graphic xmlns:a="http://schemas.openxmlformats.org/drawingml/2006/main">
+              <a:graphicData uri="http://schemas.openxmlformats.org/drawingml/2006/picture">
+                <pic:pic xmlns:pic="http://schemas.openxmlformats.org/drawingml/2006/picture">
+                  <pic:nvPicPr>
+                    <pic:cNvPr id="1" name=""/>
+                    <pic:cNvPicPr/>
+                  </pic:nvPicPr>
+                  <pic:blipFill>
+                    <a:blip r:embed="rId11"/>
+                    <a:stretch>
+                      <a:fillRect/>
+                    </a:stretch>
+                  </pic:blipFill>
+                  <pic:spPr>
+                    <a:xfrm>
+                      <a:off x="0" y="0"/>
+                      <a:ext cx="5731510" cy="3222625"/>
+                    </a:xfrm>
+                    <a:prstGeom prst="rect">
+                      <a:avLst/>
+                    </a:prstGeom>
+                  </pic:spPr>
+                </pic:pic>
+              </a:graphicData>
+            </a:graphic>
+          </wp:inline>
+        </w:drawing>
+      </w:r>
+    </w:p>
+    <w:p>
+      <w:pPr>
+        <w:pStyle w:val="ListParagraph"/>
+        <w:numPr>
+          <w:ilvl w:val="0"/>
+          <w:numId w:val="1"/>
+        </w:numPr>
+        <w:spacing w:line="480" w:lineRule="auto"/>
+        <w:rPr>
+          <w:lang w:val="en-US"/>
+        </w:rPr>
+      </w:pPr>
+      <w:r>
+        <w:rPr>
+          <w:lang w:val="en-US"/>
+        </w:rPr>
+        <w:t>can mark an as item has completed</w:t>
+      </w:r>
+    </w:p>
+    <w:p>
+      <w:pPr>
+        <w:spacing w:line="480" w:lineRule="auto"/>
+        <w:rPr>
+          <w:lang w:val="en-US"/>
+        </w:rPr>
+      </w:pPr>
+      <w:r>
+        <w:rPr>
+          <w:noProof/>
+        </w:rPr>
+        <w:lastRenderedPageBreak/>
+        <w:drawing>
+          <wp:inline distT="0" distB="0" distL="0" distR="0" wp14:anchorId="050C0083" wp14:editId="1894F139">
+            <wp:extent cx="5731510" cy="3222625"/>
+            <wp:effectExtent l="0" t="0" r="2540" b="0"/>
+            <wp:docPr id="5" name="Picture 5"/>
+            <wp:cNvGraphicFramePr>
+              <a:graphicFrameLocks xmlns:a="http://schemas.openxmlformats.org/drawingml/2006/main" noChangeAspect="1"/>
+            </wp:cNvGraphicFramePr>
+            <a:graphic xmlns:a="http://schemas.openxmlformats.org/drawingml/2006/main">
+              <a:graphicData uri="http://schemas.openxmlformats.org/drawingml/2006/picture">
+                <pic:pic xmlns:pic="http://schemas.openxmlformats.org/drawingml/2006/picture">
+                  <pic:nvPicPr>
+                    <pic:cNvPr id="1" name=""/>
+                    <pic:cNvPicPr/>
+                  </pic:nvPicPr>
+                  <pic:blipFill>
+                    <a:blip r:embed="rId12"/>
+                    <a:stretch>
+                      <a:fillRect/>
+                    </a:stretch>
+                  </pic:blipFill>
+                  <pic:spPr>
+                    <a:xfrm>
+                      <a:off x="0" y="0"/>
+                      <a:ext cx="5731510" cy="3222625"/>
+                    </a:xfrm>
+                    <a:prstGeom prst="rect">
+                      <a:avLst/>
+                    </a:prstGeom>
+                  </pic:spPr>
+                </pic:pic>
+              </a:graphicData>
+            </a:graphic>
+          </wp:inline>
+        </w:drawing>
+      </w:r>
+      <w:r>
+        <w:rPr>
+          <w:noProof/>
+        </w:rPr>
+        <w:drawing>
+          <wp:inline distT="0" distB="0" distL="0" distR="0" wp14:anchorId="09DF62FC" wp14:editId="1376A2E9">
+            <wp:extent cx="5731510" cy="3222625"/>
+            <wp:effectExtent l="0" t="0" r="2540" b="0"/>
+            <wp:docPr id="6" name="Picture 6"/>
+            <wp:cNvGraphicFramePr>
+              <a:graphicFrameLocks xmlns:a="http://schemas.openxmlformats.org/drawingml/2006/main" noChangeAspect="1"/>
+            </wp:cNvGraphicFramePr>
+            <a:graphic xmlns:a="http://schemas.openxmlformats.org/drawingml/2006/main">
+              <a:graphicData uri="http://schemas.openxmlformats.org/drawingml/2006/picture">
+                <pic:pic xmlns:pic="http://schemas.openxmlformats.org/drawingml/2006/picture">
+                  <pic:nvPicPr>
+                    <pic:cNvPr id="1" name=""/>
+                    <pic:cNvPicPr/>
+                  </pic:nvPicPr>
+                  <pic:blipFill>
+                    <a:blip r:embed="rId13"/>
+                    <a:stretch>
+                      <a:fillRect/>
+                    </a:stretch>
+                  </pic:blipFill>
+                  <pic:spPr>
+                    <a:xfrm>
+                      <a:off x="0" y="0"/>
+                      <a:ext cx="5731510" cy="3222625"/>
+                    </a:xfrm>
+                    <a:prstGeom prst="rect">
+                      <a:avLst/>
+                    </a:prstGeom>
+                  </pic:spPr>
+                </pic:pic>
+              </a:graphicData>
+            </a:graphic>
+          </wp:inline>
+        </w:drawing>
+      </w:r>
+    </w:p>
+    <w:p>
+      <w:pPr>
+        <w:pStyle w:val="ListParagraph"/>
+        <w:numPr>
+          <w:ilvl w:val="0"/>
+          <w:numId w:val="1"/>
+        </w:numPr>
+        <w:spacing w:line="480" w:lineRule="auto"/>
+        <w:rPr>
+          <w:lang w:val="en-US"/>
+        </w:rPr>
+      </w:pPr>
+      <w:r>
+        <w:rPr>
+          <w:lang w:val="en-US"/>
+        </w:rPr>
+        <w:t>on hoven there is option to remove that marked item</w:t>
+      </w:r>
+    </w:p>
+    <w:p>
+      <w:pPr>
+        <w:pStyle w:val="ListParagraph"/>
+        <w:numPr>
+          <w:ilvl w:val="0"/>
+          <w:numId w:val="1"/>
+        </w:numPr>
+        <w:spacing w:line="480" w:lineRule="auto"/>
+        <w:rPr>
+          <w:lang w:val="en-US"/>
+        </w:rPr>
+      </w:pPr>
+      <w:r>
+        <w:rPr>
+          <w:lang w:val="en-US"/>
+        </w:rPr>
+        <w:t>can click to remove that item</w:t>
+      </w:r>
+    </w:p>
+    <w:p>
+      <w:pPr>
+        <w:spacing w:line="480" w:lineRule="auto"/>
+        <w:ind w:left="360"/>
+        <w:rPr>
+          <w:lang w:val="en-US"/>
+        </w:rPr>
+      </w:pPr>
+      <w:r>
+        <w:rPr>
+          <w:noProof/>
+        </w:rPr>
+        <w:lastRenderedPageBreak/>
+        <w:drawing>
+          <wp:inline distT="0" distB="0" distL="0" distR="0" wp14:anchorId="4937A55D" wp14:editId="582D963F">
+            <wp:extent cx="5731510" cy="3222625"/>
+            <wp:effectExtent l="0" t="0" r="2540" b="0"/>
+            <wp:docPr id="7" name="Picture 7"/>
+            <wp:cNvGraphicFramePr>
+              <a:graphicFrameLocks xmlns:a="http://schemas.openxmlformats.org/drawingml/2006/main" noChangeAspect="1"/>
+            </wp:cNvGraphicFramePr>
+            <a:graphic xmlns:a="http://schemas.openxmlformats.org/drawingml/2006/main">
+              <a:graphicData uri="http://schemas.openxmlformats.org/drawingml/2006/picture">
+                <pic:pic xmlns:pic="http://schemas.openxmlformats.org/drawingml/2006/picture">
+                  <pic:nvPicPr>
+                    <pic:cNvPr id="1" name=""/>
+                    <pic:cNvPicPr/>
+                  </pic:nvPicPr>
+                  <pic:blipFill>
+                    <a:blip r:embed="rId14"/>
+                    <a:stretch>
+                      <a:fillRect/>
+                    </a:stretch>
+                  </pic:blipFill>
+                  <pic:spPr>
+                    <a:xfrm>
+                      <a:off x="0" y="0"/>
+                      <a:ext cx="5731510" cy="3222625"/>
+                    </a:xfrm>
+                    <a:prstGeom prst="rect">
+                      <a:avLst/>
+                    </a:prstGeom>
+                  </pic:spPr>
+                </pic:pic>
+              </a:graphicData>
+            </a:graphic>
+          </wp:inline>
+        </w:drawing>
+      </w:r>
+    </w:p>
+    <w:p>
+      <w:pPr>
+        <w:pStyle w:val="ListParagraph"/>
+        <w:numPr>
+          <w:ilvl w:val="0"/>
+          <w:numId w:val="1"/>
+        </w:numPr>
+        <w:spacing w:line="480" w:lineRule="auto"/>
+        <w:rPr>
+          <w:lang w:val="en-US"/>
+        </w:rPr>
+      </w:pPr>
+      <w:r>
+        <w:rPr>
+          <w:lang w:val="en-US"/>
+        </w:rPr>
+        <w:t>when refresh, can get the item back</w:t>
+      </w:r>
+    </w:p>
+    <w:p>
+      <w:pPr>
+        <w:pStyle w:val="Heading2"/>
+        <w:spacing w:line="480" w:lineRule="auto"/>
+        <w:rPr>
+          <w:lang w:val="en-US"/>
+        </w:rPr>
+      </w:pPr>
+      <w:bookmarkStart w:id="6" w:name="_Toc90883176"/>
+      <w:r>
+        <w:rPr>
+          <w:lang w:val="en-US"/>
+        </w:rPr>
+        <w:t>Cypress</w:t>
+      </w:r>
+      <w:r>
+        <w:rPr>
+          <w:lang w:val="en-US"/>
+        </w:rPr>
+        <w:t>:</w:t>
+      </w:r>
+      <w:r>
+        <w:rPr>
+          <w:lang w:val="en-US"/>
+        </w:rPr>
+        <w:t xml:space="preserve"> Test writing scenario</w:t>
+      </w:r>
+      <w:r>
+        <w:rPr>
+          <w:lang w:val="en-US"/>
+        </w:rPr>
+        <w:t>s</w:t>
+      </w:r>
+      <w:r>
+        <w:rPr>
+          <w:lang w:val="en-US"/>
+        </w:rPr>
+        <w:t xml:space="preserve"> (Lists)</w:t>
+      </w:r>
+      <w:bookmarkEnd w:id="6"/>
+    </w:p>
+    <w:p>
+      <w:pPr>
+        <w:pStyle w:val="ListParagraph"/>
+        <w:numPr>
+          <w:ilvl w:val="0"/>
+          <w:numId w:val="2"/>
+        </w:numPr>
+        <w:spacing w:line="480" w:lineRule="auto"/>
+        <w:rPr>
+          <w:lang w:val="en-US"/>
+        </w:rPr>
+      </w:pPr>
+      <w:r>
+        <w:rPr>
+          <w:lang w:val="en-US"/>
+        </w:rPr>
+        <w:t>able to</w:t>
+      </w:r>
+      <w:r>
+        <w:rPr>
+          <w:lang w:val="en-US"/>
+        </w:rPr>
+        <w:t>…</w:t>
+      </w:r>
+      <w:r>
+        <w:rPr>
+          <w:lang w:val="en-US"/>
+        </w:rPr>
+        <w:t xml:space="preserve"> add items</w:t>
+      </w:r>
+    </w:p>
+    <w:p>
+      <w:pPr>
+        <w:pStyle w:val="ListParagraph"/>
+        <w:numPr>
+          <w:ilvl w:val="0"/>
+          <w:numId w:val="2"/>
+        </w:numPr>
+        <w:spacing w:line="480" w:lineRule="auto"/>
+        <w:rPr>
+          <w:lang w:val="en-US"/>
+        </w:rPr>
+      </w:pPr>
+      <w:r>
+        <w:rPr>
+          <w:lang w:val="en-US"/>
+        </w:rPr>
+        <w:t>able to</w:t>
+      </w:r>
+      <w:r>
+        <w:rPr>
+          <w:lang w:val="en-US"/>
+        </w:rPr>
+        <w:t>…</w:t>
+      </w:r>
+      <w:r>
+        <w:rPr>
+          <w:lang w:val="en-US"/>
+        </w:rPr>
+        <w:t xml:space="preserve"> mark</w:t>
+      </w:r>
+      <w:r>
+        <w:rPr>
+          <w:lang w:val="en-US"/>
+        </w:rPr>
+        <w:t xml:space="preserve"> things as a completed</w:t>
+      </w:r>
+    </w:p>
+    <w:p>
+      <w:pPr>
+        <w:pStyle w:val="ListParagraph"/>
+        <w:numPr>
+          <w:ilvl w:val="0"/>
+          <w:numId w:val="2"/>
+        </w:numPr>
+        <w:spacing w:line="480" w:lineRule="auto"/>
+        <w:rPr>
+          <w:lang w:val="en-US"/>
+        </w:rPr>
+      </w:pPr>
+      <w:r>
+        <w:rPr>
+          <w:lang w:val="en-US"/>
+        </w:rPr>
+        <w:t>able to</w:t>
+      </w:r>
+      <w:r>
+        <w:rPr>
+          <w:lang w:val="en-US"/>
+        </w:rPr>
+        <w:t>…</w:t>
+      </w:r>
+      <w:r>
+        <w:rPr>
+          <w:lang w:val="en-US"/>
+        </w:rPr>
+        <w:t xml:space="preserve"> delete items</w:t>
+      </w:r>
+    </w:p>
+    <w:p>
+      <w:pPr>
+        <w:pStyle w:val="ListParagraph"/>
+        <w:numPr>
+          <w:ilvl w:val="0"/>
+          <w:numId w:val="2"/>
+        </w:numPr>
+        <w:spacing w:line="480" w:lineRule="auto"/>
+        <w:rPr>
+          <w:lang w:val="en-US"/>
+        </w:rPr>
+      </w:pPr>
+      <w:r>
+        <w:rPr>
+          <w:lang w:val="en-US"/>
+        </w:rPr>
+        <w:t>able to test</w:t>
+      </w:r>
+      <w:r>
+        <w:rPr>
+          <w:lang w:val="en-US"/>
+        </w:rPr>
+        <w:t>…</w:t>
+      </w:r>
+      <w:r>
+        <w:rPr>
+          <w:lang w:val="en-US"/>
+        </w:rPr>
+        <w:t xml:space="preserve"> if certain requests are made</w:t>
+      </w:r>
+    </w:p>
+    <w:p>
+      <w:pPr>
+        <w:pStyle w:val="ListParagraph"/>
+        <w:numPr>
+          <w:ilvl w:val="0"/>
+          <w:numId w:val="2"/>
+        </w:numPr>
+        <w:spacing w:line="480" w:lineRule="auto"/>
+        <w:rPr>
+          <w:lang w:val="en-US"/>
+        </w:rPr>
+      </w:pPr>
+      <w:r>
+        <w:rPr>
+          <w:lang w:val="en-US"/>
+        </w:rPr>
+        <w:t>able to test</w:t>
+      </w:r>
+      <w:r>
+        <w:rPr>
+          <w:lang w:val="en-US"/>
+        </w:rPr>
+        <w:t xml:space="preserve">… </w:t>
+      </w:r>
+      <w:r>
+        <w:rPr>
+          <w:lang w:val="en-US"/>
+        </w:rPr>
+        <w:t>if loading elements are displayed</w:t>
+      </w:r>
+    </w:p>
+    <w:p>
+      <w:pPr>
+        <w:pStyle w:val="ListParagraph"/>
+        <w:numPr>
+          <w:ilvl w:val="0"/>
+          <w:numId w:val="2"/>
+        </w:numPr>
+        <w:spacing w:line="480" w:lineRule="auto"/>
+        <w:rPr>
+          <w:lang w:val="en-US"/>
+        </w:rPr>
+      </w:pPr>
+      <w:r>
+        <w:rPr>
+          <w:lang w:val="en-US"/>
+        </w:rPr>
+        <w:t>able to test… ca</w:t>
+      </w:r>
+      <w:r>
+        <w:rPr>
+          <w:lang w:val="en-US"/>
+        </w:rPr>
+        <w:t>n</w:t>
+      </w:r>
+      <w:r>
+        <w:rPr>
+          <w:lang w:val="en-US"/>
+        </w:rPr>
+        <w:t xml:space="preserve"> I </w:t>
+      </w:r>
+      <w:r>
+        <w:rPr>
+          <w:lang w:val="en-US"/>
+        </w:rPr>
+        <w:t>reset my state before each test runs?</w:t>
+      </w:r>
+    </w:p>
+    <w:p>
+      <w:pPr>
+        <w:rPr>
+          <w:rFonts w:asciiTheme="majorHAnsi" w:eastAsiaTheme="majorEastAsia" w:hAnsiTheme="majorHAnsi" w:cstheme="majorBidi"/>
+          <w:color w:val="2F5496" w:themeColor="accent1" w:themeShade="BF"/>
+          <w:sz w:val="26"/>
+          <w:szCs w:val="26"/>
+          <w:lang w:val="en-US"/>
+        </w:rPr>
+      </w:pPr>
+      <w:r>
+        <w:rPr>
+          <w:lang w:val="en-US"/>
+        </w:rPr>
+        <w:br w:type="page"/>
+      </w:r>
+    </w:p>
+    <w:p>
+      <w:pPr>
+        <w:pStyle w:val="Heading2"/>
+        <w:spacing w:line="480" w:lineRule="auto"/>
+        <w:rPr>
+          <w:lang w:val="en-US"/>
+        </w:rPr>
+      </w:pPr>
+      <w:r>
+        <w:rPr>
+          <w:lang w:val="en-US"/>
+        </w:rPr>
+        <w:lastRenderedPageBreak/>
+        <w:t xml:space="preserve">Cypress: </w:t>
+      </w:r>
+      <w:r>
+        <w:rPr>
+          <w:lang w:val="en-US"/>
+        </w:rPr>
+        <w:t xml:space="preserve">Steps for </w:t>
+      </w:r>
+      <w:r>
+        <w:rPr>
+          <w:lang w:val="en-US"/>
+        </w:rPr>
+        <w:t>test writing (</w:t>
+      </w:r>
+      <w:r>
+        <w:rPr>
+          <w:lang w:val="en-US"/>
+        </w:rPr>
+        <w:t xml:space="preserve">cypress code </w:t>
+      </w:r>
+      <w:r>
+        <w:rPr>
+          <w:lang w:val="en-US"/>
+        </w:rPr>
+        <w:t>in action…)</w:t>
+      </w:r>
+    </w:p>
+    <w:p>
+      <w:pPr>
+        <w:pStyle w:val="ListParagraph"/>
+        <w:numPr>
+          <w:ilvl w:val="0"/>
+          <w:numId w:val="4"/>
+        </w:numPr>
+        <w:spacing w:line="480" w:lineRule="auto"/>
+        <w:rPr>
+          <w:b/>
+          <w:bCs/>
+          <w:lang w:val="en-US"/>
+        </w:rPr>
+      </w:pPr>
+      <w:r>
+        <w:rPr>
+          <w:b/>
+          <w:bCs/>
+          <w:lang w:val="en-US"/>
+        </w:rPr>
+        <w:t>Writing a smoke test</w:t>
+      </w:r>
+    </w:p>
+    <w:p>
+      <w:pPr>
+        <w:pStyle w:val="ListParagraph"/>
+        <w:numPr>
+          <w:ilvl w:val="1"/>
+          <w:numId w:val="4"/>
+        </w:numPr>
+        <w:spacing w:line="480" w:lineRule="auto"/>
+        <w:rPr>
+          <w:lang w:val="en-US"/>
+        </w:rPr>
+      </w:pPr>
+      <w:r>
+        <w:rPr>
+          <w:lang w:val="en-US"/>
+        </w:rPr>
+        <w:t>Test suite name</w:t>
+      </w:r>
+    </w:p>
+    <w:p>
+      <w:pPr>
+        <w:spacing w:line="480" w:lineRule="auto"/>
+        <w:ind w:left="1080"/>
+        <w:rPr>
+          <w:lang w:val="en-US"/>
+        </w:rPr>
+      </w:pPr>
+      <w:r>
+        <w:rPr>
+          <w:noProof/>
+          <w:lang w:val="en-US"/>
+        </w:rPr>
+        <w:drawing>
+          <wp:inline distT="0" distB="0" distL="0" distR="0" wp14:anchorId="07146581" wp14:editId="44CDCC05">
+            <wp:extent cx="5724525" cy="3895725"/>
+            <wp:effectExtent l="0" t="0" r="9525" b="9525"/>
+            <wp:docPr id="9" name="Picture 9"/>
+            <wp:cNvGraphicFramePr>
+              <a:graphicFrameLocks xmlns:a="http://schemas.openxmlformats.org/drawingml/2006/main" noChangeAspect="1"/>
+            </wp:cNvGraphicFramePr>
+            <a:graphic xmlns:a="http://schemas.openxmlformats.org/drawingml/2006/main">
+              <a:graphicData uri="http://schemas.openxmlformats.org/drawingml/2006/picture">
+                <pic:pic xmlns:pic="http://schemas.openxmlformats.org/drawingml/2006/picture">
+                  <pic:nvPicPr>
+                    <pic:cNvPr id="0" name="Picture 5"/>
+                    <pic:cNvPicPr>
+                      <a:picLocks noChangeAspect="1" noChangeArrowheads="1"/>
+                    </pic:cNvPicPr>
+                  </pic:nvPicPr>
+                  <pic:blipFill>
+                    <a:blip r:embed="rId15">
+                      <a:extLst>
+                        <a:ext uri="{28A0092B-C50C-407E-A947-70E740481C1C}">
+                          <a14:useLocalDpi xmlns:a14="http://schemas.microsoft.com/office/drawing/2010/main" val="0"/>
+                        </a:ext>
+                      </a:extLst>
+                    </a:blip>
+                    <a:srcRect/>
+                    <a:stretch>
+                      <a:fillRect/>
+                    </a:stretch>
+                  </pic:blipFill>
+                  <pic:spPr bwMode="auto">
+                    <a:xfrm>
+                      <a:off x="0" y="0"/>
+                      <a:ext cx="5724525" cy="3895725"/>
+                    </a:xfrm>
+                    <a:prstGeom prst="rect">
+                      <a:avLst/>
+                    </a:prstGeom>
+                    <a:noFill/>
+                    <a:ln>
+                      <a:noFill/>
+                    </a:ln>
+                  </pic:spPr>
+                </pic:pic>
+              </a:graphicData>
+            </a:graphic>
+          </wp:inline>
+        </w:drawing>
+      </w:r>
+    </w:p>
+    <w:p>
+      <w:pPr>
+        <w:pStyle w:val="ListParagraph"/>
+        <w:numPr>
+          <w:ilvl w:val="1"/>
+          <w:numId w:val="4"/>
+        </w:numPr>
+        <w:spacing w:line="480" w:lineRule="auto"/>
+        <w:rPr>
+          <w:lang w:val="en-US"/>
+        </w:rPr>
+      </w:pPr>
+    </w:p>
+    <w:p>
+      <w:pPr>
+        <w:pStyle w:val="ListParagraph"/>
+        <w:numPr>
+          <w:ilvl w:val="0"/>
+          <w:numId w:val="4"/>
+        </w:numPr>
+        <w:spacing w:line="480" w:lineRule="auto"/>
+        <w:rPr>
+          <w:lang w:val="en-US"/>
+        </w:rPr>
+      </w:pPr>
+      <w:r>
+        <w:rPr>
+          <w:lang w:val="en-US"/>
+        </w:rPr>
+        <w:t>able to… add items</w:t>
+      </w:r>
+    </w:p>
+    <w:p>
+      <w:pPr>
+        <w:ind w:left="360"/>
         <w:rPr>
           <w:lang w:val="en-US"/>
         </w:rPr>
@@ -645,6 +2216,270 @@
 <file path=word/numbering.xml><?xml version="1.0" encoding="utf-8"?>
 <w:numbering xmlns:wpc="http://schemas.microsoft.com/office/word/2010/wordprocessingCanvas" xmlns:cx="http://schemas.microsoft.com/office/drawing/2014/chartex" xmlns:cx1="http://schemas.microsoft.com/office/drawing/2015/9/8/chartex" xmlns:cx2="http://schemas.microsoft.com/office/drawing/2015/10/21/chartex" xmlns:cx3="http://schemas.microsoft.com/office/drawing/2016/5/9/chartex" xmlns:cx4="http://schemas.microsoft.com/office/drawing/2016/5/10/chartex" xmlns:cx5="http://schemas.microsoft.com/office/drawing/2016/5/11/chartex" xmlns:cx6="http://schemas.microsoft.com/office/drawing/2016/5/12/chartex" xmlns:cx7="http://schemas.microsoft.com/office/drawing/2016/5/13/chartex" xmlns:cx8="http://schemas.microsoft.com/office/drawing/2016/5/14/chartex" xmlns:mc="http://schemas.openxmlformats.org/markup-compatibility/2006" xmlns:aink="http://schemas.microsoft.com/office/drawing/2016/ink" xmlns:am3d="http://schemas.microsoft.com/office/drawing/2017/model3d" xmlns:o="urn:schemas-microsoft-com:office:office" xmlns:r="http://schemas.openxmlformats.org/officeDocument/2006/relationships" xmlns:m="http://schemas.openxmlformats.org/officeDocument/2006/math" xmlns:v="urn:schemas-microsoft-com:vml" xmlns:wp14="http://schemas.microsoft.com/office/word/2010/wordprocessingDrawing" xmlns:wp="http://schemas.openxmlformats.org/drawingml/2006/wordprocessingDrawing" xmlns:w10="urn:schemas-microsoft-com:office:word" xmlns:w="http://schemas.openxmlformats.org/wordprocessingml/2006/main" xmlns:w14="http://schemas.microsoft.com/office/word/2010/wordml" xmlns:w15="http://schemas.microsoft.com/office/word/2012/wordml" xmlns:w16cex="http://schemas.microsoft.com/office/word/2018/wordml/cex" xmlns:w16cid="http://schemas.microsoft.com/office/word/2016/wordml/cid" xmlns:w16="http://schemas.microsoft.com/office/word/2018/wordml" xmlns:w16se="http://schemas.microsoft.com/office/word/2015/wordml/symex" xmlns:wpg="http://schemas.microsoft.com/office/word/2010/wordprocessingGroup" xmlns:wpi="http://schemas.microsoft.com/office/word/2010/wordprocessingInk" xmlns:wne="http://schemas.microsoft.com/office/word/2006/wordml" xmlns:wps="http://schemas.microsoft.com/office/word/2010/wordprocessingShape" mc:Ignorable="w14 w15 w16se w16cid w16 w16cex wp14">
   <w:abstractNum w:abstractNumId="0" w15:restartNumberingAfterBreak="0">
+    <w:nsid w:val="04130BC0"/>
+    <w:multiLevelType w:val="hybridMultilevel"/>
+    <w:tmpl w:val="0DD27A46"/>
+    <w:lvl w:ilvl="0" w:tplc="6368F74E">
+      <w:start w:val="1"/>
+      <w:numFmt w:val="decimal"/>
+      <w:lvlText w:val="%1&gt;"/>
+      <w:lvlJc w:val="left"/>
+      <w:pPr>
+        <w:ind w:left="720" w:hanging="360"/>
+      </w:pPr>
+      <w:rPr>
+        <w:rFonts w:hint="default"/>
+      </w:rPr>
+    </w:lvl>
+    <w:lvl w:ilvl="1" w:tplc="40090019" w:tentative="1">
+      <w:start w:val="1"/>
+      <w:numFmt w:val="lowerLetter"/>
+      <w:lvlText w:val="%2."/>
+      <w:lvlJc w:val="left"/>
+      <w:pPr>
+        <w:ind w:left="1440" w:hanging="360"/>
+      </w:pPr>
+    </w:lvl>
+    <w:lvl w:ilvl="2" w:tplc="4009001B" w:tentative="1">
+      <w:start w:val="1"/>
+      <w:numFmt w:val="lowerRoman"/>
+      <w:lvlText w:val="%3."/>
+      <w:lvlJc w:val="right"/>
+      <w:pPr>
+        <w:ind w:left="2160" w:hanging="180"/>
+      </w:pPr>
+    </w:lvl>
+    <w:lvl w:ilvl="3" w:tplc="4009000F" w:tentative="1">
+      <w:start w:val="1"/>
+      <w:numFmt w:val="decimal"/>
+      <w:lvlText w:val="%4."/>
+      <w:lvlJc w:val="left"/>
+      <w:pPr>
+        <w:ind w:left="2880" w:hanging="360"/>
+      </w:pPr>
+    </w:lvl>
+    <w:lvl w:ilvl="4" w:tplc="40090019" w:tentative="1">
+      <w:start w:val="1"/>
+      <w:numFmt w:val="lowerLetter"/>
+      <w:lvlText w:val="%5."/>
+      <w:lvlJc w:val="left"/>
+      <w:pPr>
+        <w:ind w:left="3600" w:hanging="360"/>
+      </w:pPr>
+    </w:lvl>
+    <w:lvl w:ilvl="5" w:tplc="4009001B" w:tentative="1">
+      <w:start w:val="1"/>
+      <w:numFmt w:val="lowerRoman"/>
+      <w:lvlText w:val="%6."/>
+      <w:lvlJc w:val="right"/>
+      <w:pPr>
+        <w:ind w:left="4320" w:hanging="180"/>
+      </w:pPr>
+    </w:lvl>
+    <w:lvl w:ilvl="6" w:tplc="4009000F" w:tentative="1">
+      <w:start w:val="1"/>
+      <w:numFmt w:val="decimal"/>
+      <w:lvlText w:val="%7."/>
+      <w:lvlJc w:val="left"/>
+      <w:pPr>
+        <w:ind w:left="5040" w:hanging="360"/>
+      </w:pPr>
+    </w:lvl>
+    <w:lvl w:ilvl="7" w:tplc="40090019" w:tentative="1">
+      <w:start w:val="1"/>
+      <w:numFmt w:val="lowerLetter"/>
+      <w:lvlText w:val="%8."/>
+      <w:lvlJc w:val="left"/>
+      <w:pPr>
+        <w:ind w:left="5760" w:hanging="360"/>
+      </w:pPr>
+    </w:lvl>
+    <w:lvl w:ilvl="8" w:tplc="4009001B" w:tentative="1">
+      <w:start w:val="1"/>
+      <w:numFmt w:val="lowerRoman"/>
+      <w:lvlText w:val="%9."/>
+      <w:lvlJc w:val="right"/>
+      <w:pPr>
+        <w:ind w:left="6480" w:hanging="180"/>
+      </w:pPr>
+    </w:lvl>
+  </w:abstractNum>
+  <w:abstractNum w:abstractNumId="1" w15:restartNumberingAfterBreak="0">
+    <w:nsid w:val="24755686"/>
+    <w:multiLevelType w:val="hybridMultilevel"/>
+    <w:tmpl w:val="01D80514"/>
+    <w:lvl w:ilvl="0" w:tplc="4009000F">
+      <w:start w:val="1"/>
+      <w:numFmt w:val="decimal"/>
+      <w:lvlText w:val="%1."/>
+      <w:lvlJc w:val="left"/>
+      <w:pPr>
+        <w:ind w:left="720" w:hanging="360"/>
+      </w:pPr>
+      <w:rPr>
+        <w:rFonts w:hint="default"/>
+      </w:rPr>
+    </w:lvl>
+    <w:lvl w:ilvl="1" w:tplc="40090019">
+      <w:start w:val="1"/>
+      <w:numFmt w:val="lowerLetter"/>
+      <w:lvlText w:val="%2."/>
+      <w:lvlJc w:val="left"/>
+      <w:pPr>
+        <w:ind w:left="1440" w:hanging="360"/>
+      </w:pPr>
+    </w:lvl>
+    <w:lvl w:ilvl="2" w:tplc="4009001B" w:tentative="1">
+      <w:start w:val="1"/>
+      <w:numFmt w:val="lowerRoman"/>
+      <w:lvlText w:val="%3."/>
+      <w:lvlJc w:val="right"/>
+      <w:pPr>
+        <w:ind w:left="2160" w:hanging="180"/>
+      </w:pPr>
+    </w:lvl>
+    <w:lvl w:ilvl="3" w:tplc="4009000F" w:tentative="1">
+      <w:start w:val="1"/>
+      <w:numFmt w:val="decimal"/>
+      <w:lvlText w:val="%4."/>
+      <w:lvlJc w:val="left"/>
+      <w:pPr>
+        <w:ind w:left="2880" w:hanging="360"/>
+      </w:pPr>
+    </w:lvl>
+    <w:lvl w:ilvl="4" w:tplc="40090019" w:tentative="1">
+      <w:start w:val="1"/>
+      <w:numFmt w:val="lowerLetter"/>
+      <w:lvlText w:val="%5."/>
+      <w:lvlJc w:val="left"/>
+      <w:pPr>
+        <w:ind w:left="3600" w:hanging="360"/>
+      </w:pPr>
+    </w:lvl>
+    <w:lvl w:ilvl="5" w:tplc="4009001B" w:tentative="1">
+      <w:start w:val="1"/>
+      <w:numFmt w:val="lowerRoman"/>
+      <w:lvlText w:val="%6."/>
+      <w:lvlJc w:val="right"/>
+      <w:pPr>
+        <w:ind w:left="4320" w:hanging="180"/>
+      </w:pPr>
+    </w:lvl>
+    <w:lvl w:ilvl="6" w:tplc="4009000F" w:tentative="1">
+      <w:start w:val="1"/>
+      <w:numFmt w:val="decimal"/>
+      <w:lvlText w:val="%7."/>
+      <w:lvlJc w:val="left"/>
+      <w:pPr>
+        <w:ind w:left="5040" w:hanging="360"/>
+      </w:pPr>
+    </w:lvl>
+    <w:lvl w:ilvl="7" w:tplc="40090019" w:tentative="1">
+      <w:start w:val="1"/>
+      <w:numFmt w:val="lowerLetter"/>
+      <w:lvlText w:val="%8."/>
+      <w:lvlJc w:val="left"/>
+      <w:pPr>
+        <w:ind w:left="5760" w:hanging="360"/>
+      </w:pPr>
+    </w:lvl>
+    <w:lvl w:ilvl="8" w:tplc="4009001B" w:tentative="1">
+      <w:start w:val="1"/>
+      <w:numFmt w:val="lowerRoman"/>
+      <w:lvlText w:val="%9."/>
+      <w:lvlJc w:val="right"/>
+      <w:pPr>
+        <w:ind w:left="6480" w:hanging="180"/>
+      </w:pPr>
+    </w:lvl>
+  </w:abstractNum>
+  <w:abstractNum w:abstractNumId="2" w15:restartNumberingAfterBreak="0">
+    <w:nsid w:val="70CF7F2C"/>
+    <w:multiLevelType w:val="hybridMultilevel"/>
+    <w:tmpl w:val="283248EE"/>
+    <w:lvl w:ilvl="0" w:tplc="4009000F">
+      <w:start w:val="1"/>
+      <w:numFmt w:val="decimal"/>
+      <w:lvlText w:val="%1."/>
+      <w:lvlJc w:val="left"/>
+      <w:pPr>
+        <w:ind w:left="360" w:hanging="360"/>
+      </w:pPr>
+    </w:lvl>
+    <w:lvl w:ilvl="1" w:tplc="40090019" w:tentative="1">
+      <w:start w:val="1"/>
+      <w:numFmt w:val="lowerLetter"/>
+      <w:lvlText w:val="%2."/>
+      <w:lvlJc w:val="left"/>
+      <w:pPr>
+        <w:ind w:left="1080" w:hanging="360"/>
+      </w:pPr>
+    </w:lvl>
+    <w:lvl w:ilvl="2" w:tplc="4009001B" w:tentative="1">
+      <w:start w:val="1"/>
+      <w:numFmt w:val="lowerRoman"/>
+      <w:lvlText w:val="%3."/>
+      <w:lvlJc w:val="right"/>
+      <w:pPr>
+        <w:ind w:left="1800" w:hanging="180"/>
+      </w:pPr>
+    </w:lvl>
+    <w:lvl w:ilvl="3" w:tplc="4009000F" w:tentative="1">
+      <w:start w:val="1"/>
+      <w:numFmt w:val="decimal"/>
+      <w:lvlText w:val="%4."/>
+      <w:lvlJc w:val="left"/>
+      <w:pPr>
+        <w:ind w:left="2520" w:hanging="360"/>
+      </w:pPr>
+    </w:lvl>
+    <w:lvl w:ilvl="4" w:tplc="40090019" w:tentative="1">
+      <w:start w:val="1"/>
+      <w:numFmt w:val="lowerLetter"/>
+      <w:lvlText w:val="%5."/>
+      <w:lvlJc w:val="left"/>
+      <w:pPr>
+        <w:ind w:left="3240" w:hanging="360"/>
+      </w:pPr>
+    </w:lvl>
+    <w:lvl w:ilvl="5" w:tplc="4009001B" w:tentative="1">
+      <w:start w:val="1"/>
+      <w:numFmt w:val="lowerRoman"/>
+      <w:lvlText w:val="%6."/>
+      <w:lvlJc w:val="right"/>
+      <w:pPr>
+        <w:ind w:left="3960" w:hanging="180"/>
+      </w:pPr>
+    </w:lvl>
+    <w:lvl w:ilvl="6" w:tplc="4009000F" w:tentative="1">
+      <w:start w:val="1"/>
+      <w:numFmt w:val="decimal"/>
+      <w:lvlText w:val="%7."/>
+      <w:lvlJc w:val="left"/>
+      <w:pPr>
+        <w:ind w:left="4680" w:hanging="360"/>
+      </w:pPr>
+    </w:lvl>
+    <w:lvl w:ilvl="7" w:tplc="40090019" w:tentative="1">
+      <w:start w:val="1"/>
+      <w:numFmt w:val="lowerLetter"/>
+      <w:lvlText w:val="%8."/>
+      <w:lvlJc w:val="left"/>
+      <w:pPr>
+        <w:ind w:left="5400" w:hanging="360"/>
+      </w:pPr>
+    </w:lvl>
+    <w:lvl w:ilvl="8" w:tplc="4009001B" w:tentative="1">
+      <w:start w:val="1"/>
+      <w:numFmt w:val="lowerRoman"/>
+      <w:lvlText w:val="%9."/>
+      <w:lvlJc w:val="right"/>
+      <w:pPr>
+        <w:ind w:left="6120" w:hanging="180"/>
+      </w:pPr>
+    </w:lvl>
+  </w:abstractNum>
+  <w:abstractNum w:abstractNumId="3" w15:restartNumberingAfterBreak="0">
     <w:nsid w:val="74540192"/>
     <w:multiLevelType w:val="hybridMultilevel"/>
     <w:tmpl w:val="DE307FBA"/>
@@ -757,7 +2592,16 @@
     </w:lvl>
   </w:abstractNum>
   <w:num w:numId="1">
+    <w:abstractNumId w:val="3"/>
+  </w:num>
+  <w:num w:numId="2">
+    <w:abstractNumId w:val="2"/>
+  </w:num>
+  <w:num w:numId="3">
     <w:abstractNumId w:val="0"/>
+  </w:num>
+  <w:num w:numId="4">
+    <w:abstractNumId w:val="1"/>
   </w:num>
 </w:numbering>
 </file>
@@ -1182,6 +3026,28 @@
       <w:szCs w:val="32"/>
     </w:rPr>
   </w:style>
+  <w:style w:type="paragraph" w:styleId="Heading2">
+    <w:name w:val="heading 2"/>
+    <w:basedOn w:val="Normal"/>
+    <w:next w:val="Normal"/>
+    <w:link w:val="Heading2Char"/>
+    <w:uiPriority w:val="9"/>
+    <w:unhideWhenUsed/>
+    <w:qFormat/>
+    <w:rsid w:val="00BE1BAD"/>
+    <w:pPr>
+      <w:keepNext/>
+      <w:keepLines/>
+      <w:spacing w:before="40" w:after="0"/>
+      <w:outlineLvl w:val="1"/>
+    </w:pPr>
+    <w:rPr>
+      <w:rFonts w:asciiTheme="majorHAnsi" w:eastAsiaTheme="majorEastAsia" w:hAnsiTheme="majorHAnsi" w:cstheme="majorBidi"/>
+      <w:color w:val="2F5496" w:themeColor="accent1" w:themeShade="BF"/>
+      <w:sz w:val="26"/>
+      <w:szCs w:val="26"/>
+    </w:rPr>
+  </w:style>
   <w:style w:type="character" w:default="1" w:styleId="DefaultParagraphFont">
     <w:name w:val="Default Paragraph Font"/>
     <w:uiPriority w:val="1"/>
@@ -1320,6 +3186,32 @@
       <w:color w:val="0563C1" w:themeColor="hyperlink"/>
       <w:u w:val="single"/>
     </w:rPr>
+  </w:style>
+  <w:style w:type="character" w:customStyle="1" w:styleId="Heading2Char">
+    <w:name w:val="Heading 2 Char"/>
+    <w:basedOn w:val="DefaultParagraphFont"/>
+    <w:link w:val="Heading2"/>
+    <w:uiPriority w:val="9"/>
+    <w:rsid w:val="00BE1BAD"/>
+    <w:rPr>
+      <w:rFonts w:asciiTheme="majorHAnsi" w:eastAsiaTheme="majorEastAsia" w:hAnsiTheme="majorHAnsi" w:cstheme="majorBidi"/>
+      <w:color w:val="2F5496" w:themeColor="accent1" w:themeShade="BF"/>
+      <w:sz w:val="26"/>
+      <w:szCs w:val="26"/>
+    </w:rPr>
+  </w:style>
+  <w:style w:type="paragraph" w:styleId="TOC2">
+    <w:name w:val="toc 2"/>
+    <w:basedOn w:val="Normal"/>
+    <w:next w:val="Normal"/>
+    <w:autoRedefine/>
+    <w:uiPriority w:val="39"/>
+    <w:unhideWhenUsed/>
+    <w:rsid w:val="00B13FCD"/>
+    <w:pPr>
+      <w:spacing w:after="100"/>
+      <w:ind w:left="220"/>
+    </w:pPr>
   </w:style>
 </w:styles>
 </file>

</xml_diff>